<commit_message>
Updated Documentation (Project Design Report).
</commit_message>
<xml_diff>
--- a/Documentation/ProjectDesignReportMilestone3.docx
+++ b/Documentation/ProjectDesignReportMilestone3.docx
@@ -1582,6 +1582,13 @@
                 <w:szCs w:val="36"/>
               </w:rPr>
             </w:pPr>
+            <w:r>
+              <w:rPr>
+                <w:sz w:val="36"/>
+                <w:szCs w:val="36"/>
+              </w:rPr>
+              <w:t>Transferring the game logic of Minesweeper from last semester’s C# class.</w:t>
+            </w:r>
           </w:p>
         </w:tc>
       </w:tr>
@@ -1680,9 +1687,9 @@
         <w:tblLook w:val="04A0" w:firstRow="1" w:lastRow="0" w:firstColumn="1" w:lastColumn="0" w:noHBand="0" w:noVBand="1"/>
       </w:tblPr>
       <w:tblGrid>
-        <w:gridCol w:w="5054"/>
-        <w:gridCol w:w="6212"/>
-        <w:gridCol w:w="1684"/>
+        <w:gridCol w:w="5113"/>
+        <w:gridCol w:w="6163"/>
+        <w:gridCol w:w="1674"/>
       </w:tblGrid>
       <w:tr>
         <w:tc>
@@ -1764,6 +1771,13 @@
                 <w:szCs w:val="36"/>
               </w:rPr>
             </w:pPr>
+            <w:r>
+              <w:rPr>
+                <w:sz w:val="36"/>
+                <w:szCs w:val="36"/>
+              </w:rPr>
+              <w:t>Implementing CSS/Bootstrap</w:t>
+            </w:r>
           </w:p>
         </w:tc>
         <w:tc>
@@ -1777,6 +1791,13 @@
                 <w:szCs w:val="36"/>
               </w:rPr>
             </w:pPr>
+            <w:r>
+              <w:rPr>
+                <w:sz w:val="36"/>
+                <w:szCs w:val="36"/>
+              </w:rPr>
+              <w:t>Seek help from tutors and Google</w:t>
+            </w:r>
           </w:p>
         </w:tc>
         <w:tc>
@@ -1833,6 +1854,13 @@
                 <w:szCs w:val="36"/>
               </w:rPr>
             </w:pPr>
+            <w:r>
+              <w:rPr>
+                <w:sz w:val="36"/>
+                <w:szCs w:val="36"/>
+              </w:rPr>
+              <w:t>Timer functionality did not cope well with Google Chrome</w:t>
+            </w:r>
           </w:p>
         </w:tc>
         <w:tc>
@@ -1846,6 +1874,13 @@
                 <w:szCs w:val="36"/>
               </w:rPr>
             </w:pPr>
+            <w:r>
+              <w:rPr>
+                <w:sz w:val="36"/>
+                <w:szCs w:val="36"/>
+              </w:rPr>
+              <w:t>Switch browsers</w:t>
+            </w:r>
           </w:p>
         </w:tc>
         <w:tc>
@@ -1855,14 +1890,12 @@
           <w:p>
             <w:pPr>
               <w:rPr>
-                <w:b/>
                 <w:sz w:val="36"/>
                 <w:szCs w:val="36"/>
               </w:rPr>
             </w:pPr>
             <w:r>
               <w:rPr>
-                <w:b/>
                 <w:sz w:val="36"/>
                 <w:szCs w:val="36"/>
               </w:rPr>
@@ -1870,7 +1903,6 @@
             </w:r>
             <w:r>
               <w:rPr>
-                <w:b/>
                 <w:sz w:val="36"/>
                 <w:szCs w:val="36"/>
               </w:rPr>
@@ -1878,7 +1910,6 @@
             </w:r>
             <w:r>
               <w:rPr>
-                <w:b/>
                 <w:sz w:val="36"/>
                 <w:szCs w:val="36"/>
               </w:rPr>
@@ -1886,7 +1917,6 @@
             </w:r>
             <w:r>
               <w:rPr>
-                <w:b/>
                 <w:sz w:val="36"/>
                 <w:szCs w:val="36"/>
               </w:rPr>
@@ -1903,11 +1933,17 @@
           <w:p>
             <w:pPr>
               <w:rPr>
-                <w:b/>
                 <w:sz w:val="36"/>
                 <w:szCs w:val="36"/>
               </w:rPr>
             </w:pPr>
+            <w:r>
+              <w:rPr>
+                <w:sz w:val="36"/>
+                <w:szCs w:val="36"/>
+              </w:rPr>
+              <w:t>Every user will see a single instance of the gameboard (same one)</w:t>
+            </w:r>
           </w:p>
         </w:tc>
         <w:tc>
@@ -1917,11 +1953,49 @@
           <w:p>
             <w:pPr>
               <w:rPr>
-                <w:b/>
                 <w:sz w:val="36"/>
                 <w:szCs w:val="36"/>
               </w:rPr>
             </w:pPr>
+            <w:r>
+              <w:rPr>
+                <w:sz w:val="36"/>
+                <w:szCs w:val="36"/>
+              </w:rPr>
+              <w:t xml:space="preserve">Store the </w:t>
+            </w:r>
+            <w:proofErr w:type="spellStart"/>
+            <w:r>
+              <w:rPr>
+                <w:sz w:val="36"/>
+                <w:szCs w:val="36"/>
+              </w:rPr>
+              <w:t>UserID</w:t>
+            </w:r>
+            <w:proofErr w:type="spellEnd"/>
+            <w:r>
+              <w:rPr>
+                <w:sz w:val="36"/>
+                <w:szCs w:val="36"/>
+              </w:rPr>
+              <w:t xml:space="preserve"> in the session and map every </w:t>
+            </w:r>
+            <w:proofErr w:type="spellStart"/>
+            <w:r>
+              <w:rPr>
+                <w:sz w:val="36"/>
+                <w:szCs w:val="36"/>
+              </w:rPr>
+              <w:t>UserID</w:t>
+            </w:r>
+            <w:proofErr w:type="spellEnd"/>
+            <w:r>
+              <w:rPr>
+                <w:sz w:val="36"/>
+                <w:szCs w:val="36"/>
+              </w:rPr>
+              <w:t xml:space="preserve"> to an instance using a dictionary.</w:t>
+            </w:r>
           </w:p>
         </w:tc>
         <w:tc>
@@ -1931,11 +2005,19 @@
           <w:p>
             <w:pPr>
               <w:rPr>
-                <w:b/>
                 <w:sz w:val="36"/>
                 <w:szCs w:val="36"/>
               </w:rPr>
             </w:pPr>
+            <w:r>
+              <w:rPr>
+                <w:sz w:val="36"/>
+                <w:szCs w:val="36"/>
+              </w:rPr>
+              <w:t>2/25/18</w:t>
+            </w:r>
+            <w:bookmarkStart w:id="0" w:name="_GoBack"/>
+            <w:bookmarkEnd w:id="0"/>
           </w:p>
         </w:tc>
       </w:tr>
@@ -2242,7 +2324,58 @@
           <w:color w:val="000000" w:themeColor="text1"/>
           <w:szCs w:val="28"/>
         </w:rPr>
-        <w:t xml:space="preserve"> data instances that are passed to it. </w:t>
+        <w:t xml:space="preserve"> data instances that are passed to it.</w:t>
+      </w:r>
+    </w:p>
+    <w:p>
+      <w:pPr>
+        <w:rPr>
+          <w:color w:val="000000" w:themeColor="text1"/>
+          <w:szCs w:val="28"/>
+        </w:rPr>
+      </w:pPr>
+      <w:r>
+        <w:rPr>
+          <w:color w:val="000000" w:themeColor="text1"/>
+          <w:szCs w:val="28"/>
+        </w:rPr>
+        <w:lastRenderedPageBreak/>
+        <w:t xml:space="preserve">With the Minesweeper game, we did not want the client layer to handle only the user interactions and showing the results of their interactions. </w:t>
+      </w:r>
+      <w:r>
+        <w:rPr>
+          <w:color w:val="000000" w:themeColor="text1"/>
+          <w:szCs w:val="28"/>
+        </w:rPr>
+        <w:t xml:space="preserve">Rather, we </w:t>
+      </w:r>
+      <w:r>
+        <w:rPr>
+          <w:color w:val="000000" w:themeColor="text1"/>
+          <w:szCs w:val="28"/>
+        </w:rPr>
+        <w:t>chose to handle the game</w:t>
+      </w:r>
+      <w:r>
+        <w:rPr>
+          <w:color w:val="000000" w:themeColor="text1"/>
+          <w:szCs w:val="28"/>
+        </w:rPr>
+        <w:t>’s</w:t>
+      </w:r>
+      <w:r>
+        <w:rPr>
+          <w:color w:val="000000" w:themeColor="text1"/>
+          <w:szCs w:val="28"/>
+        </w:rPr>
+        <w:t xml:space="preserve"> logic through the service layer</w:t>
+      </w:r>
+      <w:r>
+        <w:rPr>
+          <w:color w:val="000000" w:themeColor="text1"/>
+          <w:szCs w:val="28"/>
+        </w:rPr>
+        <w:t xml:space="preserve">. </w:t>
       </w:r>
     </w:p>
     <w:p>
@@ -2271,7 +2404,6 @@
           <w:sz w:val="28"/>
           <w:szCs w:val="28"/>
         </w:rPr>
-        <w:lastRenderedPageBreak/>
         <w:t>Key Technical Design Decisions</w:t>
       </w:r>
       <w:r>
@@ -2291,7 +2423,42 @@
     </w:p>
     <w:p>
       <w:r>
-        <w:t>Use of serialization to store gameboard state</w:t>
+        <w:t>Utilization of Bootstrap for the CSS of the application</w:t>
+      </w:r>
+    </w:p>
+    <w:p>
+      <w:proofErr w:type="spellStart"/>
+      <w:r>
+        <w:t>JQuery</w:t>
+      </w:r>
+      <w:proofErr w:type="spellEnd"/>
+      <w:r>
+        <w:t xml:space="preserve"> was used in the application to capture the time when the button was clicked, appending the time to the current </w:t>
+      </w:r>
+      <w:proofErr w:type="spellStart"/>
+      <w:r>
+        <w:t>url</w:t>
+      </w:r>
+      <w:proofErr w:type="spellEnd"/>
+      <w:r>
+        <w:t xml:space="preserve"> on button pressed. This is used to </w:t>
+      </w:r>
+      <w:r>
+        <w:t xml:space="preserve">help </w:t>
+      </w:r>
+      <w:r>
+        <w:t>create a working timer for the game.</w:t>
+      </w:r>
+      <w:r>
+        <w:t xml:space="preserve"> </w:t>
+      </w:r>
+      <w:proofErr w:type="spellStart"/>
+      <w:r>
+        <w:t>JQuery</w:t>
+      </w:r>
+      <w:proofErr w:type="spellEnd"/>
+      <w:r>
+        <w:t xml:space="preserve"> was also utilized to replace the right click functionality with flagging cells on the gameboard.</w:t>
       </w:r>
     </w:p>
     <w:p>
@@ -2411,6 +2578,7 @@
           <w:sz w:val="28"/>
           <w:szCs w:val="28"/>
         </w:rPr>
+        <w:lastRenderedPageBreak/>
         <w:t>DDL Scripts</w:t>
       </w:r>
       <w:r>
@@ -2460,7 +2628,6 @@
           <w:sz w:val="28"/>
           <w:szCs w:val="28"/>
         </w:rPr>
-        <w:lastRenderedPageBreak/>
         <w:t>Sitemap Diagram</w:t>
       </w:r>
       <w:r>
@@ -2604,6 +2771,7 @@
           <w:sz w:val="28"/>
           <w:szCs w:val="28"/>
         </w:rPr>
+        <w:lastRenderedPageBreak/>
         <w:t xml:space="preserve">Third </w:t>
       </w:r>
       <w:r>
@@ -2758,8 +2926,6 @@
           <w:color w:val="365F91" w:themeColor="accent1" w:themeShade="BF"/>
         </w:rPr>
       </w:pPr>
-      <w:bookmarkStart w:id="0" w:name="_GoBack"/>
-      <w:bookmarkEnd w:id="0"/>
     </w:p>
     <w:p>
       <w:pPr>
@@ -2910,7 +3076,7 @@
           <v:shape id="_x0000_i1025" type="#_x0000_t75" style="width:77.25pt;height:49.5pt" o:ole="">
             <v:imagedata r:id="rId16" o:title=""/>
           </v:shape>
-          <o:OLEObject Type="Embed" ProgID="Package" ShapeID="_x0000_i1025" DrawAspect="Icon" ObjectID="_1579524658" r:id="rId17"/>
+          <o:OLEObject Type="Embed" ProgID="Package" ShapeID="_x0000_i1025" DrawAspect="Icon" ObjectID="_1579893218" r:id="rId17"/>
         </w:object>
       </w:r>
     </w:p>

</xml_diff>

<commit_message>
Updated Design Report (Just needs the updated class diagram).
</commit_message>
<xml_diff>
--- a/Documentation/ProjectDesignReportMilestone3.docx
+++ b/Documentation/ProjectDesignReportMilestone3.docx
@@ -514,6 +514,12 @@
                       <w:i/>
                     </w:rPr>
                   </w:pPr>
+                  <w:r>
+                    <w:rPr>
+                      <w:i/>
+                    </w:rPr>
+                    <w:t>As a user I would like to view the gameboard.</w:t>
+                  </w:r>
                 </w:p>
               </w:tc>
               <w:tc>
@@ -526,6 +532,12 @@
                       <w:i/>
                     </w:rPr>
                   </w:pPr>
+                  <w:r>
+                    <w:rPr>
+                      <w:i/>
+                    </w:rPr>
+                    <w:t>Ali Cooper</w:t>
+                  </w:r>
                 </w:p>
               </w:tc>
               <w:tc>
@@ -538,6 +550,12 @@
                       <w:i/>
                     </w:rPr>
                   </w:pPr>
+                  <w:r>
+                    <w:rPr>
+                      <w:i/>
+                    </w:rPr>
+                    <w:t>8</w:t>
+                  </w:r>
                 </w:p>
               </w:tc>
               <w:tc>
@@ -550,6 +568,12 @@
                       <w:i/>
                     </w:rPr>
                   </w:pPr>
+                  <w:r>
+                    <w:rPr>
+                      <w:i/>
+                    </w:rPr>
+                    <w:t>0</w:t>
+                  </w:r>
                 </w:p>
               </w:tc>
             </w:tr>
@@ -564,6 +588,18 @@
                       <w:i/>
                     </w:rPr>
                   </w:pPr>
+                  <w:r>
+                    <w:rPr>
+                      <w:i/>
+                    </w:rPr>
+                    <w:t>As a user I would like to be able to change the game’s state to play Minesweeper</w:t>
+                  </w:r>
+                  <w:r>
+                    <w:rPr>
+                      <w:i/>
+                    </w:rPr>
+                    <w:t>.</w:t>
+                  </w:r>
                 </w:p>
               </w:tc>
               <w:tc>
@@ -576,6 +612,12 @@
                       <w:i/>
                     </w:rPr>
                   </w:pPr>
+                  <w:r>
+                    <w:rPr>
+                      <w:i/>
+                    </w:rPr>
+                    <w:t>Ali Cooper</w:t>
+                  </w:r>
                 </w:p>
               </w:tc>
               <w:tc>
@@ -588,6 +630,12 @@
                       <w:i/>
                     </w:rPr>
                   </w:pPr>
+                  <w:r>
+                    <w:rPr>
+                      <w:i/>
+                    </w:rPr>
+                    <w:t>10</w:t>
+                  </w:r>
                 </w:p>
               </w:tc>
               <w:tc>
@@ -600,6 +648,12 @@
                       <w:i/>
                     </w:rPr>
                   </w:pPr>
+                  <w:r>
+                    <w:rPr>
+                      <w:i/>
+                    </w:rPr>
+                    <w:t>0</w:t>
+                  </w:r>
                 </w:p>
               </w:tc>
             </w:tr>
@@ -617,6 +671,14 @@
                       <w:sz w:val="22"/>
                     </w:rPr>
                   </w:pPr>
+                  <w:r>
+                    <w:rPr>
+                      <w:rFonts w:ascii="Calibri" w:hAnsi="Calibri"/>
+                      <w:color w:val="000000"/>
+                      <w:sz w:val="22"/>
+                    </w:rPr>
+                    <w:t>As a dev, I need design documentation to properly implement project code.</w:t>
+                  </w:r>
                 </w:p>
               </w:tc>
               <w:tc>
@@ -629,6 +691,12 @@
                       <w:i/>
                     </w:rPr>
                   </w:pPr>
+                  <w:r>
+                    <w:rPr>
+                      <w:i/>
+                    </w:rPr>
+                    <w:t>Caleb Ljunggren</w:t>
+                  </w:r>
                 </w:p>
               </w:tc>
               <w:tc>
@@ -641,6 +709,12 @@
                       <w:i/>
                     </w:rPr>
                   </w:pPr>
+                  <w:r>
+                    <w:rPr>
+                      <w:i/>
+                    </w:rPr>
+                    <w:t>1.5</w:t>
+                  </w:r>
                 </w:p>
               </w:tc>
               <w:tc>
@@ -653,6 +727,12 @@
                       <w:i/>
                     </w:rPr>
                   </w:pPr>
+                  <w:r>
+                    <w:rPr>
+                      <w:i/>
+                    </w:rPr>
+                    <w:t>0</w:t>
+                  </w:r>
                 </w:p>
               </w:tc>
             </w:tr>
@@ -667,6 +747,12 @@
                       <w:i/>
                     </w:rPr>
                   </w:pPr>
+                  <w:r>
+                    <w:rPr>
+                      <w:i/>
+                    </w:rPr>
+                    <w:t>As a dev, I need to test our code to ensure it has been properly implemented without bugs or errors.</w:t>
+                  </w:r>
                 </w:p>
               </w:tc>
               <w:tc>
@@ -679,6 +765,12 @@
                       <w:i/>
                     </w:rPr>
                   </w:pPr>
+                  <w:r>
+                    <w:rPr>
+                      <w:i/>
+                    </w:rPr>
+                    <w:t>Caleb Ljunggren</w:t>
+                  </w:r>
                 </w:p>
               </w:tc>
               <w:tc>
@@ -691,6 +783,12 @@
                       <w:i/>
                     </w:rPr>
                   </w:pPr>
+                  <w:r>
+                    <w:rPr>
+                      <w:i/>
+                    </w:rPr>
+                    <w:t>2</w:t>
+                  </w:r>
                 </w:p>
               </w:tc>
               <w:tc>
@@ -703,6 +801,14 @@
                       <w:i/>
                     </w:rPr>
                   </w:pPr>
+                  <w:r>
+                    <w:rPr>
+                      <w:i/>
+                    </w:rPr>
+                    <w:t>0</w:t>
+                  </w:r>
+                  <w:bookmarkStart w:id="0" w:name="_GoBack"/>
+                  <w:bookmarkEnd w:id="0"/>
                 </w:p>
               </w:tc>
             </w:tr>
@@ -1219,6 +1325,7 @@
               <w:rPr>
                 <w:b/>
               </w:rPr>
+              <w:lastRenderedPageBreak/>
               <w:t>Loom</w:t>
             </w:r>
           </w:p>
@@ -1250,7 +1357,6 @@
               <w:rPr>
                 <w:b/>
               </w:rPr>
-              <w:lastRenderedPageBreak/>
               <w:t>Peer Review:</w:t>
             </w:r>
           </w:p>
@@ -2016,8 +2122,6 @@
               </w:rPr>
               <w:t>2/25/18</w:t>
             </w:r>
-            <w:bookmarkStart w:id="0" w:name="_GoBack"/>
-            <w:bookmarkEnd w:id="0"/>
           </w:p>
         </w:tc>
       </w:tr>
@@ -2462,29 +2566,35 @@
       </w:r>
     </w:p>
     <w:p>
-      <w:pPr>
-        <w:rPr>
-          <w:i/>
-          <w:color w:val="365F91" w:themeColor="accent1" w:themeShade="BF"/>
-        </w:rPr>
-      </w:pPr>
-    </w:p>
-    <w:p>
-      <w:pPr>
-        <w:rPr>
-          <w:b/>
-          <w:color w:val="000000" w:themeColor="text1"/>
-          <w:sz w:val="28"/>
-          <w:szCs w:val="28"/>
-        </w:rPr>
-      </w:pPr>
-      <w:r>
-        <w:rPr>
-          <w:b/>
-          <w:color w:val="000000" w:themeColor="text1"/>
-          <w:sz w:val="28"/>
-          <w:szCs w:val="28"/>
-        </w:rPr>
+      <w:r>
+        <w:t>Use of routes as variable to manage the game’s state.</w:t>
+      </w:r>
+    </w:p>
+    <w:p>
+      <w:pPr>
+        <w:spacing w:after="0"/>
+      </w:pPr>
+      <w:r>
+        <w:br w:type="page"/>
+      </w:r>
+    </w:p>
+    <w:p>
+      <w:pPr>
+        <w:rPr>
+          <w:b/>
+          <w:color w:val="000000" w:themeColor="text1"/>
+          <w:sz w:val="28"/>
+          <w:szCs w:val="28"/>
+        </w:rPr>
+      </w:pPr>
+      <w:r>
+        <w:rPr>
+          <w:b/>
+          <w:color w:val="000000" w:themeColor="text1"/>
+          <w:sz w:val="28"/>
+          <w:szCs w:val="28"/>
+        </w:rPr>
+        <w:lastRenderedPageBreak/>
         <w:t>ER Diagram</w:t>
       </w:r>
       <w:r>
@@ -2578,7 +2688,6 @@
           <w:sz w:val="28"/>
           <w:szCs w:val="28"/>
         </w:rPr>
-        <w:lastRenderedPageBreak/>
         <w:t>DDL Scripts</w:t>
       </w:r>
       <w:r>
@@ -2614,20 +2723,41 @@
     </w:p>
     <w:p>
       <w:pPr>
-        <w:rPr>
-          <w:b/>
-          <w:color w:val="000000" w:themeColor="text1"/>
-          <w:sz w:val="28"/>
-          <w:szCs w:val="28"/>
-        </w:rPr>
-      </w:pPr>
-      <w:r>
-        <w:rPr>
-          <w:b/>
-          <w:color w:val="000000" w:themeColor="text1"/>
-          <w:sz w:val="28"/>
-          <w:szCs w:val="28"/>
-        </w:rPr>
+        <w:spacing w:after="0"/>
+        <w:rPr>
+          <w:b/>
+          <w:color w:val="000000" w:themeColor="text1"/>
+          <w:sz w:val="28"/>
+          <w:szCs w:val="28"/>
+        </w:rPr>
+      </w:pPr>
+      <w:r>
+        <w:rPr>
+          <w:b/>
+          <w:color w:val="000000" w:themeColor="text1"/>
+          <w:sz w:val="28"/>
+          <w:szCs w:val="28"/>
+        </w:rPr>
+        <w:br w:type="page"/>
+      </w:r>
+    </w:p>
+    <w:p>
+      <w:pPr>
+        <w:rPr>
+          <w:b/>
+          <w:color w:val="000000" w:themeColor="text1"/>
+          <w:sz w:val="28"/>
+          <w:szCs w:val="28"/>
+        </w:rPr>
+      </w:pPr>
+      <w:r>
+        <w:rPr>
+          <w:b/>
+          <w:color w:val="000000" w:themeColor="text1"/>
+          <w:sz w:val="28"/>
+          <w:szCs w:val="28"/>
+        </w:rPr>
+        <w:lastRenderedPageBreak/>
         <w:t>Sitemap Diagram</w:t>
       </w:r>
       <w:r>
@@ -2771,7 +2901,6 @@
           <w:sz w:val="28"/>
           <w:szCs w:val="28"/>
         </w:rPr>
-        <w:lastRenderedPageBreak/>
         <w:t xml:space="preserve">Third </w:t>
       </w:r>
       <w:r>
@@ -3017,20 +3146,41 @@
     </w:p>
     <w:p>
       <w:pPr>
-        <w:rPr>
-          <w:b/>
-          <w:color w:val="000000" w:themeColor="text1"/>
-          <w:sz w:val="28"/>
-          <w:szCs w:val="28"/>
-        </w:rPr>
-      </w:pPr>
-      <w:r>
-        <w:rPr>
-          <w:b/>
-          <w:color w:val="000000" w:themeColor="text1"/>
-          <w:sz w:val="28"/>
-          <w:szCs w:val="28"/>
-        </w:rPr>
+        <w:spacing w:after="0"/>
+        <w:rPr>
+          <w:b/>
+          <w:color w:val="000000" w:themeColor="text1"/>
+          <w:sz w:val="28"/>
+          <w:szCs w:val="28"/>
+        </w:rPr>
+      </w:pPr>
+      <w:r>
+        <w:rPr>
+          <w:b/>
+          <w:color w:val="000000" w:themeColor="text1"/>
+          <w:sz w:val="28"/>
+          <w:szCs w:val="28"/>
+        </w:rPr>
+        <w:br w:type="page"/>
+      </w:r>
+    </w:p>
+    <w:p>
+      <w:pPr>
+        <w:rPr>
+          <w:b/>
+          <w:color w:val="000000" w:themeColor="text1"/>
+          <w:sz w:val="28"/>
+          <w:szCs w:val="28"/>
+        </w:rPr>
+      </w:pPr>
+      <w:r>
+        <w:rPr>
+          <w:b/>
+          <w:color w:val="000000" w:themeColor="text1"/>
+          <w:sz w:val="28"/>
+          <w:szCs w:val="28"/>
+        </w:rPr>
+        <w:lastRenderedPageBreak/>
         <w:t>Other Documentation</w:t>
       </w:r>
       <w:r>
@@ -3076,7 +3226,7 @@
           <v:shape id="_x0000_i1025" type="#_x0000_t75" style="width:77.25pt;height:49.5pt" o:ole="">
             <v:imagedata r:id="rId16" o:title=""/>
           </v:shape>
-          <o:OLEObject Type="Embed" ProgID="Package" ShapeID="_x0000_i1025" DrawAspect="Icon" ObjectID="_1579893218" r:id="rId17"/>
+          <o:OLEObject Type="Embed" ProgID="Package" ShapeID="_x0000_i1025" DrawAspect="Icon" ObjectID="_1579894967" r:id="rId17"/>
         </w:object>
       </w:r>
     </w:p>
@@ -5699,16 +5849,6 @@
 </file>
 
 <file path=customXml/item1.xml><?xml version="1.0" encoding="utf-8"?>
-<?mso-contentType ?>
-<customXsn xmlns="http://schemas.microsoft.com/office/2006/metadata/customXsn">
-  <xsnLocation/>
-  <cached>True</cached>
-  <openByDefault>False</openByDefault>
-  <xsnScope/>
-</customXsn>
-</file>
-
-<file path=customXml/item2.xml><?xml version="1.0" encoding="utf-8"?>
 <p:properties xmlns:p="http://schemas.microsoft.com/office/2006/metadata/properties" xmlns:xsi="http://www.w3.org/2001/XMLSchema-instance" xmlns:pc="http://schemas.microsoft.com/office/infopath/2007/PartnerControls">
   <documentManagement>
     <DocumentCategoryTaxHTField0 xmlns="http://schemas.microsoft.com/sharepoint/v3">
@@ -5766,13 +5906,19 @@
 </p:properties>
 </file>
 
+<file path=customXml/item2.xml><?xml version="1.0" encoding="utf-8"?>
+<?mso-contentType ?>
+<customXsn xmlns="http://schemas.microsoft.com/office/2006/metadata/customXsn">
+  <xsnLocation/>
+  <cached>True</cached>
+  <openByDefault>False</openByDefault>
+  <xsnScope/>
+</customXsn>
+</file>
+
 <file path=customXml/item3.xml><?xml version="1.0" encoding="utf-8"?>
 <?mso-contentType ?>
-<FormTemplates xmlns="http://schemas.microsoft.com/sharepoint/v3/contenttype/forms">
-  <Display>DocumentLibraryForm</Display>
-  <Edit>DocumentLibraryForm</Edit>
-  <New>DocumentLibraryForm</New>
-</FormTemplates>
+<spe:Receivers xmlns:spe="http://schemas.microsoft.com/sharepoint/events"/>
 </file>
 
 <file path=customXml/item4.xml><?xml version="1.0" encoding="utf-8"?>
@@ -5998,18 +6144,14 @@
 
 <file path=customXml/item5.xml><?xml version="1.0" encoding="utf-8"?>
 <?mso-contentType ?>
-<spe:Receivers xmlns:spe="http://schemas.microsoft.com/sharepoint/events"/>
+<FormTemplates xmlns="http://schemas.microsoft.com/sharepoint/v3/contenttype/forms">
+  <Display>DocumentLibraryForm</Display>
+  <Edit>DocumentLibraryForm</Edit>
+  <New>DocumentLibraryForm</New>
+</FormTemplates>
 </file>
 
 <file path=customXml/itemProps1.xml><?xml version="1.0" encoding="utf-8"?>
-<ds:datastoreItem xmlns:ds="http://schemas.openxmlformats.org/officeDocument/2006/customXml" ds:itemID="{DFFD5D8F-6C72-45AA-BB06-202F04565A6E}">
-  <ds:schemaRefs>
-    <ds:schemaRef ds:uri="http://schemas.microsoft.com/office/2006/metadata/customXsn"/>
-  </ds:schemaRefs>
-</ds:datastoreItem>
-</file>
-
-<file path=customXml/itemProps2.xml><?xml version="1.0" encoding="utf-8"?>
 <ds:datastoreItem xmlns:ds="http://schemas.openxmlformats.org/officeDocument/2006/customXml" ds:itemID="{153FF660-CCF1-4512-96BC-1D7D61FD195C}">
   <ds:schemaRefs>
     <ds:schemaRef ds:uri="http://schemas.microsoft.com/office/2006/metadata/properties"/>
@@ -6020,10 +6162,18 @@
 </ds:datastoreItem>
 </file>
 
+<file path=customXml/itemProps2.xml><?xml version="1.0" encoding="utf-8"?>
+<ds:datastoreItem xmlns:ds="http://schemas.openxmlformats.org/officeDocument/2006/customXml" ds:itemID="{DFFD5D8F-6C72-45AA-BB06-202F04565A6E}">
+  <ds:schemaRefs>
+    <ds:schemaRef ds:uri="http://schemas.microsoft.com/office/2006/metadata/customXsn"/>
+  </ds:schemaRefs>
+</ds:datastoreItem>
+</file>
+
 <file path=customXml/itemProps3.xml><?xml version="1.0" encoding="utf-8"?>
-<ds:datastoreItem xmlns:ds="http://schemas.openxmlformats.org/officeDocument/2006/customXml" ds:itemID="{DEAE2935-652D-42F6-AFDE-C5D6AD6806BA}">
+<ds:datastoreItem xmlns:ds="http://schemas.openxmlformats.org/officeDocument/2006/customXml" ds:itemID="{10D412FD-19CA-4974-8A00-6813C0D75888}">
   <ds:schemaRefs>
-    <ds:schemaRef ds:uri="http://schemas.microsoft.com/sharepoint/v3/contenttype/forms"/>
+    <ds:schemaRef ds:uri="http://schemas.microsoft.com/sharepoint/events"/>
   </ds:schemaRefs>
 </ds:datastoreItem>
 </file>
@@ -6048,9 +6198,9 @@
 </file>
 
 <file path=customXml/itemProps5.xml><?xml version="1.0" encoding="utf-8"?>
-<ds:datastoreItem xmlns:ds="http://schemas.openxmlformats.org/officeDocument/2006/customXml" ds:itemID="{10D412FD-19CA-4974-8A00-6813C0D75888}">
+<ds:datastoreItem xmlns:ds="http://schemas.openxmlformats.org/officeDocument/2006/customXml" ds:itemID="{DEAE2935-652D-42F6-AFDE-C5D6AD6806BA}">
   <ds:schemaRefs>
-    <ds:schemaRef ds:uri="http://schemas.microsoft.com/sharepoint/events"/>
+    <ds:schemaRef ds:uri="http://schemas.microsoft.com/sharepoint/v3/contenttype/forms"/>
   </ds:schemaRefs>
 </ds:datastoreItem>
 </file>
</xml_diff>

<commit_message>
Added Ajax partial page update
</commit_message>
<xml_diff>
--- a/Documentation/ProjectDesignReportMilestone3.docx
+++ b/Documentation/ProjectDesignReportMilestone3.docx
@@ -807,8 +807,6 @@
                     </w:rPr>
                     <w:t>0</w:t>
                   </w:r>
-                  <w:bookmarkStart w:id="0" w:name="_GoBack"/>
-                  <w:bookmarkEnd w:id="0"/>
                 </w:p>
               </w:tc>
             </w:tr>
@@ -1336,7 +1334,11 @@
             <w:gridSpan w:val="2"/>
             <w:vAlign w:val="center"/>
           </w:tcPr>
-          <w:p/>
+          <w:p>
+            <w:r>
+              <w:t>https://www.useloom.com/share/69d82275a31d49c692f07ee6b302c522</w:t>
+            </w:r>
+          </w:p>
         </w:tc>
       </w:tr>
       <w:tr>
@@ -1484,49 +1486,75 @@
           <w:szCs w:val="28"/>
         </w:rPr>
       </w:pPr>
-      <w:r>
-        <w:rPr>
+      <w:hyperlink r:id="rId12" w:history="1">
+        <w:r>
+          <w:rPr>
+            <w:rStyle w:val="Hyperlink"/>
+            <w:sz w:val="28"/>
+            <w:szCs w:val="28"/>
+          </w:rPr>
+          <w:t>https://github.com/n4n0byte/CST247/blob/master/Documentation/Scrum/ProductLog.xlsx</w:t>
+        </w:r>
+      </w:hyperlink>
+    </w:p>
+    <w:p>
+      <w:pPr>
+        <w:rPr>
+          <w:b/>
           <w:color w:val="000000" w:themeColor="text1"/>
           <w:sz w:val="28"/>
           <w:szCs w:val="28"/>
         </w:rPr>
-        <w:t>https://bitbucket.org/drowsyWarble/cst247/raw/dc3c7d23605eb84fd2360341b16aed81f09fa4b5/Documentation/Scrum/ProductLog</w:t>
-      </w:r>
-      <w:r>
-        <w:rPr>
+      </w:pPr>
+      <w:bookmarkStart w:id="0" w:name="_GoBack"/>
+      <w:bookmarkEnd w:id="0"/>
+      <w:r>
+        <w:rPr>
+          <w:b/>
           <w:color w:val="000000" w:themeColor="text1"/>
           <w:sz w:val="28"/>
           <w:szCs w:val="28"/>
         </w:rPr>
-        <w:t>2</w:t>
-      </w:r>
-      <w:r>
-        <w:rPr>
+        <w:t>Agile Scrum Sprint Backlog</w:t>
+      </w:r>
+      <w:r>
+        <w:rPr>
+          <w:b/>
           <w:color w:val="000000" w:themeColor="text1"/>
           <w:sz w:val="28"/>
           <w:szCs w:val="28"/>
         </w:rPr>
-        <w:t>.xlsx</w:t>
-      </w:r>
-    </w:p>
-    <w:p>
-      <w:pPr>
-        <w:rPr>
-          <w:b/>
+        <w:t>:</w:t>
+      </w:r>
+    </w:p>
+    <w:p>
+      <w:pPr>
+        <w:rPr>
           <w:color w:val="000000" w:themeColor="text1"/>
           <w:sz w:val="28"/>
           <w:szCs w:val="28"/>
         </w:rPr>
       </w:pPr>
-      <w:r>
+      <w:hyperlink r:id="rId13" w:history="1">
+        <w:r>
+          <w:rPr>
+            <w:rStyle w:val="Hyperlink"/>
+            <w:sz w:val="28"/>
+            <w:szCs w:val="28"/>
+          </w:rPr>
+          <w:t>https://github.com/n4n0byte/CST247/raw/master/Documentation/Scrum/Sprint2Backlog.xlsx</w:t>
+        </w:r>
+      </w:hyperlink>
+    </w:p>
+    <w:p>
+      <w:pPr>
         <w:rPr>
           <w:b/>
           <w:color w:val="000000" w:themeColor="text1"/>
           <w:sz w:val="28"/>
           <w:szCs w:val="28"/>
         </w:rPr>
-        <w:t>Agile Scrum Sprint Backlog</w:t>
-      </w:r>
+      </w:pPr>
       <w:r>
         <w:rPr>
           <w:b/>
@@ -1534,6 +1562,15 @@
           <w:sz w:val="28"/>
           <w:szCs w:val="28"/>
         </w:rPr>
+        <w:t>Agile Scrum Burn Down Chart</w:t>
+      </w:r>
+      <w:r>
+        <w:rPr>
+          <w:b/>
+          <w:color w:val="000000" w:themeColor="text1"/>
+          <w:sz w:val="28"/>
+          <w:szCs w:val="28"/>
+        </w:rPr>
         <w:t>:</w:t>
       </w:r>
     </w:p>
@@ -1545,75 +1582,16 @@
           <w:szCs w:val="28"/>
         </w:rPr>
       </w:pPr>
-      <w:r>
-        <w:rPr>
-          <w:color w:val="000000" w:themeColor="text1"/>
-          <w:sz w:val="28"/>
-          <w:szCs w:val="28"/>
-        </w:rPr>
-        <w:t>https://bitbucket.org/drowsyWarble/cst247/raw/dc3c7d23605eb84fd2360341b16aed81f09fa4b5/Documentation/Scrum/Sprint</w:t>
-      </w:r>
-      <w:r>
-        <w:rPr>
-          <w:color w:val="000000" w:themeColor="text1"/>
-          <w:sz w:val="28"/>
-          <w:szCs w:val="28"/>
-        </w:rPr>
-        <w:t>2</w:t>
-      </w:r>
-      <w:r>
-        <w:rPr>
-          <w:color w:val="000000" w:themeColor="text1"/>
-          <w:sz w:val="28"/>
-          <w:szCs w:val="28"/>
-        </w:rPr>
-        <w:t>Backlog.xlsx</w:t>
-      </w:r>
-    </w:p>
-    <w:p>
-      <w:pPr>
-        <w:rPr>
-          <w:b/>
-          <w:color w:val="000000" w:themeColor="text1"/>
-          <w:sz w:val="28"/>
-          <w:szCs w:val="28"/>
-        </w:rPr>
-      </w:pPr>
-      <w:r>
-        <w:rPr>
-          <w:b/>
-          <w:color w:val="000000" w:themeColor="text1"/>
-          <w:sz w:val="28"/>
-          <w:szCs w:val="28"/>
-        </w:rPr>
-        <w:t>Agile Scrum Burn Down Chart</w:t>
-      </w:r>
-      <w:r>
-        <w:rPr>
-          <w:b/>
-          <w:color w:val="000000" w:themeColor="text1"/>
-          <w:sz w:val="28"/>
-          <w:szCs w:val="28"/>
-        </w:rPr>
-        <w:t>:</w:t>
-      </w:r>
-    </w:p>
-    <w:p>
-      <w:pPr>
-        <w:rPr>
-          <w:color w:val="000000" w:themeColor="text1"/>
-          <w:sz w:val="28"/>
-          <w:szCs w:val="28"/>
-        </w:rPr>
-      </w:pPr>
-      <w:r>
-        <w:rPr>
-          <w:color w:val="000000" w:themeColor="text1"/>
-          <w:sz w:val="28"/>
-          <w:szCs w:val="28"/>
-        </w:rPr>
-        <w:t>https://bitbucket.org/drowsyWarble/cst247/raw/dc3c7d23605eb84fd2360341b16aed81f09fa4b5/Documentation/Scrum/Sprint2Backlog.xlsx</w:t>
-      </w:r>
+      <w:hyperlink r:id="rId14" w:history="1">
+        <w:r>
+          <w:rPr>
+            <w:rStyle w:val="Hyperlink"/>
+            <w:sz w:val="28"/>
+            <w:szCs w:val="28"/>
+          </w:rPr>
+          <w:t>https://github.com/n4n0byte/CST247/raw/master/Documentation/Scrum/Sprint2Burndown.xlsx</w:t>
+        </w:r>
+      </w:hyperlink>
     </w:p>
     <w:p>
       <w:pPr>
@@ -1767,23 +1745,8 @@
           <w:i/>
           <w:color w:val="365F91" w:themeColor="accent1" w:themeShade="BF"/>
         </w:rPr>
-        <w:t xml:space="preserve">The following table should be completed after each Retrospective on Things That Didn’t Go Well (Stop Doing) and What Would Be Done Differently Next Time with an Action Plan to Improve (Try Doing and Continuous Improvement). An alternative to the following table is to use a Mind Mapping tool such as </w:t>
-      </w:r>
-      <w:proofErr w:type="spellStart"/>
-      <w:r>
-        <w:rPr>
-          <w:i/>
-          <w:color w:val="365F91" w:themeColor="accent1" w:themeShade="BF"/>
-        </w:rPr>
-        <w:t>Coggle</w:t>
-      </w:r>
-      <w:proofErr w:type="spellEnd"/>
-      <w:r>
-        <w:rPr>
-          <w:i/>
-          <w:color w:val="365F91" w:themeColor="accent1" w:themeShade="BF"/>
-        </w:rPr>
-        <w:t>. If you use a Mind Mapping tool you must include a URL or Image File.</w:t>
+        <w:lastRenderedPageBreak/>
+        <w:t>The following table should be completed after each Retrospective on Things That Didn’t Go Well (Stop Doing) and What Would Be Done Differently Next Time with an Action Plan to Improve (Try Doing and Continuous Improvement). An alternative to the following table is to use a Mind Mapping tool such as Coggle. If you use a Mind Mapping tool you must include a URL or Image File.</w:t>
       </w:r>
     </w:p>
     <w:tbl>
@@ -2068,39 +2031,7 @@
                 <w:sz w:val="36"/>
                 <w:szCs w:val="36"/>
               </w:rPr>
-              <w:t xml:space="preserve">Store the </w:t>
-            </w:r>
-            <w:proofErr w:type="spellStart"/>
-            <w:r>
-              <w:rPr>
-                <w:sz w:val="36"/>
-                <w:szCs w:val="36"/>
-              </w:rPr>
-              <w:t>UserID</w:t>
-            </w:r>
-            <w:proofErr w:type="spellEnd"/>
-            <w:r>
-              <w:rPr>
-                <w:sz w:val="36"/>
-                <w:szCs w:val="36"/>
-              </w:rPr>
-              <w:t xml:space="preserve"> in the session and map every </w:t>
-            </w:r>
-            <w:proofErr w:type="spellStart"/>
-            <w:r>
-              <w:rPr>
-                <w:sz w:val="36"/>
-                <w:szCs w:val="36"/>
-              </w:rPr>
-              <w:t>UserID</w:t>
-            </w:r>
-            <w:proofErr w:type="spellEnd"/>
-            <w:r>
-              <w:rPr>
-                <w:sz w:val="36"/>
-                <w:szCs w:val="36"/>
-              </w:rPr>
-              <w:t xml:space="preserve"> to an instance using a dictionary.</w:t>
+              <w:t>Store the UserID in the session and map every UserID to an instance using a dictionary.</w:t>
             </w:r>
           </w:p>
         </w:tc>
@@ -2203,7 +2134,6 @@
         </w:rPr>
         <w:t xml:space="preserve">Step by step instructions for setting up your database, configuring, and deploying/installing your application. This section should also include detailed instructions for what configuration files are required by your application, what configuration settings need to be adjusted for various runtime (development or production) environments, and where the files need to be deployed to. This section should also contain detailed instructions for how to clone your application source code from </w:t>
       </w:r>
-      <w:proofErr w:type="spellStart"/>
       <w:r>
         <w:rPr>
           <w:i/>
@@ -2211,7 +2141,6 @@
         </w:rPr>
         <w:t>BitBucket</w:t>
       </w:r>
-      <w:proofErr w:type="spellEnd"/>
       <w:r>
         <w:rPr>
           <w:i/>
@@ -2389,46 +2318,14 @@
           <w:color w:val="000000" w:themeColor="text1"/>
           <w:szCs w:val="28"/>
         </w:rPr>
-        <w:t xml:space="preserve">d parts of the project into separate layers that each have different classes of responsibilities. The Controllers handle which views get rendered </w:t>
-      </w:r>
-      <w:proofErr w:type="gramStart"/>
-      <w:r>
-        <w:rPr>
-          <w:color w:val="000000" w:themeColor="text1"/>
-          <w:szCs w:val="28"/>
-        </w:rPr>
-        <w:t>and also</w:t>
-      </w:r>
-      <w:proofErr w:type="gramEnd"/>
-      <w:r>
-        <w:rPr>
-          <w:color w:val="000000" w:themeColor="text1"/>
-          <w:szCs w:val="28"/>
-        </w:rPr>
-        <w:t xml:space="preserve"> instantiate and utilize services to work with user authent</w:t>
-      </w:r>
-      <w:r>
-        <w:rPr>
-          <w:color w:val="000000" w:themeColor="text1"/>
-          <w:szCs w:val="28"/>
-        </w:rPr>
-        <w:t xml:space="preserve">ication. The Views are meant to display information to the user, depending on which view is shown, it might also render information stored in the </w:t>
-      </w:r>
-      <w:proofErr w:type="spellStart"/>
-      <w:r>
-        <w:rPr>
-          <w:color w:val="000000" w:themeColor="text1"/>
-          <w:szCs w:val="28"/>
-        </w:rPr>
-        <w:t>UserModel</w:t>
-      </w:r>
-      <w:proofErr w:type="spellEnd"/>
-      <w:r>
-        <w:rPr>
-          <w:color w:val="000000" w:themeColor="text1"/>
-          <w:szCs w:val="28"/>
-        </w:rPr>
-        <w:t xml:space="preserve"> data instances that are passed to it.</w:t>
+        <w:t>d parts of the project into separate layers that each have different classes of responsibilities. The Controllers handle which views get rendered and also instantiate and utilize services to work with user authent</w:t>
+      </w:r>
+      <w:r>
+        <w:rPr>
+          <w:color w:val="000000" w:themeColor="text1"/>
+          <w:szCs w:val="28"/>
+        </w:rPr>
+        <w:t>ication. The Views are meant to display information to the user, depending on which view is shown, it might also render information stored in the UserModel data instances that are passed to it.</w:t>
       </w:r>
     </w:p>
     <w:p>
@@ -2531,21 +2428,8 @@
       </w:r>
     </w:p>
     <w:p>
-      <w:proofErr w:type="spellStart"/>
-      <w:r>
-        <w:t>JQuery</w:t>
-      </w:r>
-      <w:proofErr w:type="spellEnd"/>
-      <w:r>
-        <w:t xml:space="preserve"> was used in the application to capture the time when the button was clicked, appending the time to the current </w:t>
-      </w:r>
-      <w:proofErr w:type="spellStart"/>
-      <w:r>
-        <w:t>url</w:t>
-      </w:r>
-      <w:proofErr w:type="spellEnd"/>
-      <w:r>
-        <w:t xml:space="preserve"> on button pressed. This is used to </w:t>
+      <w:r>
+        <w:t xml:space="preserve">JQuery was used in the application to capture the time when the button was clicked, appending the time to the current url on button pressed. This is used to </w:t>
       </w:r>
       <w:r>
         <w:t xml:space="preserve">help </w:t>
@@ -2554,15 +2438,7 @@
         <w:t>create a working timer for the game.</w:t>
       </w:r>
       <w:r>
-        <w:t xml:space="preserve"> </w:t>
-      </w:r>
-      <w:proofErr w:type="spellStart"/>
-      <w:r>
-        <w:t>JQuery</w:t>
-      </w:r>
-      <w:proofErr w:type="spellEnd"/>
-      <w:r>
-        <w:t xml:space="preserve"> was also utilized to replace the right click functionality with flagging cells on the gameboard.</w:t>
+        <w:t xml:space="preserve"> JQuery was also utilized to replace the right click functionality with flagging cells on the gameboard.</w:t>
       </w:r>
     </w:p>
     <w:p>
@@ -2640,7 +2516,7 @@
                     </pic:cNvPicPr>
                   </pic:nvPicPr>
                   <pic:blipFill>
-                    <a:blip r:embed="rId12">
+                    <a:blip r:embed="rId15">
                       <a:extLst>
                         <a:ext uri="{28A0092B-C50C-407E-A947-70E740481C1C}">
                           <a14:useLocalDpi xmlns:a14="http://schemas.microsoft.com/office/drawing/2010/main" val="0"/>
@@ -2799,7 +2675,7 @@
                     </pic:cNvPicPr>
                   </pic:nvPicPr>
                   <pic:blipFill>
-                    <a:blip r:embed="rId13">
+                    <a:blip r:embed="rId16">
                       <a:extLst>
                         <a:ext uri="{28A0092B-C50C-407E-A947-70E740481C1C}">
                           <a14:useLocalDpi xmlns:a14="http://schemas.microsoft.com/office/drawing/2010/main" val="0"/>
@@ -2867,15 +2743,7 @@
         <w:t>registration pages, there was a need to make the pages secure enough to prevent users from taking it apart or breaking it. The first part we did to prevent unwanted viewings of data was to use the POST submission type. This prevents users from viewing the posted material (which is why GET was not used for handling the registration and login information). Authentication for the registration process was done in two steps. The first was to verify the credentials given by the user, so that they do not contain invalid fields. Invalid fields for example could be when a user does not enter a .com or similar URL ending to the email, which would in turn render the email they entered useless to the program. Based off the specific field, the program will check the input to see if it passes the specified conditions (length being the most common parameter check). If the input for the given field passes every authentication check, the program moves on to the next field</w:t>
       </w:r>
       <w:r>
-        <w:t xml:space="preserve"> until all fields have been authenticated. Next is the second step, which takes the username given by the user and checks the entire database for any matches. This prevents multiple users from registering under the same username, which would cause many problems further down the road if this </w:t>
-      </w:r>
-      <w:proofErr w:type="gramStart"/>
-      <w:r>
-        <w:t>was allowed to</w:t>
-      </w:r>
-      <w:proofErr w:type="gramEnd"/>
-      <w:r>
-        <w:t xml:space="preserve"> happen.</w:t>
+        <w:t xml:space="preserve"> until all fields have been authenticated. Next is the second step, which takes the username given by the user and checks the entire database for any matches. This prevents multiple users from registering under the same username, which would cause many problems further down the road if this was allowed to happen.</w:t>
       </w:r>
     </w:p>
     <w:p>
@@ -3025,7 +2893,7 @@
           <w:rStyle w:val="Hyperlink"/>
         </w:rPr>
       </w:pPr>
-      <w:hyperlink r:id="rId14" w:history="1">
+      <w:hyperlink r:id="rId17" w:history="1">
         <w:r>
           <w:rPr>
             <w:rStyle w:val="Hyperlink"/>
@@ -3105,7 +2973,7 @@
                     </pic:cNvPicPr>
                   </pic:nvPicPr>
                   <pic:blipFill>
-                    <a:blip r:embed="rId15">
+                    <a:blip r:embed="rId18">
                       <a:extLst>
                         <a:ext uri="{28A0092B-C50C-407E-A947-70E740481C1C}">
                           <a14:useLocalDpi xmlns:a14="http://schemas.microsoft.com/office/drawing/2010/main" val="0"/>
@@ -3224,17 +3092,17 @@
             <o:lock v:ext="edit" aspectratio="t"/>
           </v:shapetype>
           <v:shape id="_x0000_i1025" type="#_x0000_t75" style="width:77.25pt;height:49.5pt" o:ole="">
-            <v:imagedata r:id="rId16" o:title=""/>
+            <v:imagedata r:id="rId19" o:title=""/>
           </v:shape>
-          <o:OLEObject Type="Embed" ProgID="Package" ShapeID="_x0000_i1025" DrawAspect="Icon" ObjectID="_1579894967" r:id="rId17"/>
+          <o:OLEObject Type="Embed" ProgID="Package" ShapeID="_x0000_i1025" DrawAspect="Icon" ObjectID="_1580067863" r:id="rId20"/>
         </w:object>
       </w:r>
     </w:p>
     <w:sectPr>
-      <w:headerReference w:type="default" r:id="rId18"/>
-      <w:footerReference w:type="default" r:id="rId19"/>
-      <w:headerReference w:type="first" r:id="rId20"/>
-      <w:footerReference w:type="first" r:id="rId21"/>
+      <w:headerReference w:type="default" r:id="rId21"/>
+      <w:footerReference w:type="default" r:id="rId22"/>
+      <w:headerReference w:type="first" r:id="rId23"/>
+      <w:footerReference w:type="first" r:id="rId24"/>
       <w:pgSz w:w="15840" w:h="12240" w:orient="landscape"/>
       <w:pgMar w:top="1440" w:right="1440" w:bottom="1440" w:left="1440" w:header="720" w:footer="720" w:gutter="0"/>
       <w:cols w:space="720"/>

</xml_diff>